<commit_message>
Updating web app, adding deployment script, and all up-to-date documents
</commit_message>
<xml_diff>
--- a/Documents/Backlog Requierments.docx
+++ b/Documents/Backlog Requierments.docx
@@ -89,7 +89,7 @@
         <w:rPr>
           <w:rtl w:val="0"/>
         </w:rPr>
-        <w:t xml:space="preserve">Currently, seismic data is limited to specific organizations, government agencies, and people. There is no system in place that integrates all of this data to give real-time tracking of any seismic activity, specifically in the United States. Each party who utilizes seismic sensors have systems to analyze that data to achieve their goals. However, our system would go further by integrating all of these individual systems into an open sourced visualization of the data. </w:t>
+        <w:t xml:space="preserve">Currently, seismic events occur all over the United States every day. Seismic sensors are developed to capture these seismic events. Teams that are dedicated to developing these seismic sensors would like to know where to test them to know that they are accurately picking up seismic activity. Currently, there is no easy-to-use map that shows areas of little seismic activity where it would be ideal to test these sensors. Our team will implement a system to fix this.</w:t>
       </w:r>
     </w:p>
     <w:p>
@@ -123,13 +123,15 @@
         </w:numPr>
         <w:ind w:left="1440" w:hanging="359"/>
         <w:contextualSpacing w:val="1"/>
-        <w:rPr/>
-      </w:pPr>
-      <w:r>
-        <w:rPr>
-          <w:rtl w:val="0"/>
-        </w:rPr>
-        <w:t xml:space="preserve">Our system is intended for users who may be interested in geology or seismic events, but may not be experts on the subject.</w:t>
+        <w:rPr>
+          <w:u w:val="none"/>
+        </w:rPr>
+      </w:pPr>
+      <w:r>
+        <w:rPr>
+          <w:rtl w:val="0"/>
+        </w:rPr>
+        <w:t xml:space="preserve">Jon Chambers from Northrop Grumman is part of a team develops and tests sensors that are used in the United States.</w:t>
       </w:r>
     </w:p>
     <w:p>
@@ -148,7 +150,7 @@
         <w:rPr>
           <w:rtl w:val="0"/>
         </w:rPr>
-        <w:t xml:space="preserve">Currently, no system is available for such casual users. All current seismic display systems are intended for experts in geology or seismic data.</w:t>
+        <w:t xml:space="preserve">He would like to have an internal system so that he can see the best areas to test his sensors.</w:t>
       </w:r>
     </w:p>
     <w:p>
@@ -167,17 +169,102 @@
         <w:rPr>
           <w:rtl w:val="0"/>
         </w:rPr>
-        <w:t xml:space="preserve">Casual users are unable to read and interpret data on current seismic systems which excludes them. Our system will address this problem by allowing them to understand the data.</w:t>
-      </w:r>
-    </w:p>
-    <w:p>
-      <w:pPr>
-        <w:contextualSpacing w:val="0"/>
-      </w:pPr>
-      <w:r>
-        <w:rPr>
-          <w:rtl w:val="0"/>
-        </w:rPr>
+        <w:t xml:space="preserve">He wants to start off by testing in quiet seismic locations, then slowly move up, so he’ll need a way to set a threshold for what area is ‘quiet’.</w:t>
+      </w:r>
+    </w:p>
+    <w:p>
+      <w:pPr>
+        <w:numPr>
+          <w:ilvl w:val="0"/>
+          <w:numId w:val="1"/>
+        </w:numPr>
+        <w:ind w:left="1440" w:hanging="359"/>
+        <w:contextualSpacing w:val="1"/>
+        <w:rPr>
+          <w:u w:val="none"/>
+        </w:rPr>
+      </w:pPr>
+      <w:r>
+        <w:rPr>
+          <w:rtl w:val="0"/>
+        </w:rPr>
+        <w:t xml:space="preserve">There are a few limitations to this project:</w:t>
+      </w:r>
+    </w:p>
+    <w:p>
+      <w:pPr>
+        <w:numPr>
+          <w:ilvl w:val="1"/>
+          <w:numId w:val="1"/>
+        </w:numPr>
+        <w:ind w:left="2160" w:hanging="359"/>
+        <w:contextualSpacing w:val="1"/>
+        <w:rPr>
+          <w:u w:val="none"/>
+        </w:rPr>
+      </w:pPr>
+      <w:r>
+        <w:rPr>
+          <w:rtl w:val="0"/>
+        </w:rPr>
+        <w:t xml:space="preserve">Sensors with open APIs may be hard to find online.</w:t>
+      </w:r>
+    </w:p>
+    <w:p>
+      <w:pPr>
+        <w:numPr>
+          <w:ilvl w:val="1"/>
+          <w:numId w:val="1"/>
+        </w:numPr>
+        <w:ind w:left="2160" w:hanging="359"/>
+        <w:contextualSpacing w:val="1"/>
+        <w:rPr>
+          <w:u w:val="none"/>
+        </w:rPr>
+      </w:pPr>
+      <w:r>
+        <w:rPr>
+          <w:rtl w:val="0"/>
+        </w:rPr>
+        <w:t xml:space="preserve">We will have to focus a good portion of our time on research.</w:t>
+      </w:r>
+    </w:p>
+    <w:p>
+      <w:pPr>
+        <w:numPr>
+          <w:ilvl w:val="1"/>
+          <w:numId w:val="1"/>
+        </w:numPr>
+        <w:ind w:left="2160" w:hanging="359"/>
+        <w:contextualSpacing w:val="1"/>
+        <w:rPr>
+          <w:u w:val="none"/>
+        </w:rPr>
+      </w:pPr>
+      <w:r>
+        <w:rPr>
+          <w:rtl w:val="0"/>
+        </w:rPr>
+        <w:t xml:space="preserve">Sensors might have different APIs or methods to get its data.</w:t>
+      </w:r>
+    </w:p>
+    <w:p>
+      <w:pPr>
+        <w:numPr>
+          <w:ilvl w:val="1"/>
+          <w:numId w:val="1"/>
+        </w:numPr>
+        <w:ind w:left="2160" w:hanging="359"/>
+        <w:contextualSpacing w:val="1"/>
+        <w:rPr>
+          <w:u w:val="none"/>
+        </w:rPr>
+      </w:pPr>
+      <w:r>
+        <w:rPr>
+          <w:rtl w:val="0"/>
+        </w:rPr>
+        <w:t xml:space="preserve">Field testing will be difficult to see how accurate our maps are.</w:t>
       </w:r>
     </w:p>
     <w:p>
@@ -242,7 +329,7 @@
         <w:rPr>
           <w:rtl w:val="0"/>
         </w:rPr>
-        <w:t xml:space="preserve">As a user, I want to be able to see markers representing current seismic activity.</w:t>
+        <w:t xml:space="preserve">As a user, I want to be able to view a list of previous seismic events.</w:t>
       </w:r>
     </w:p>
     <w:p>
@@ -253,15 +340,13 @@
         </w:numPr>
         <w:ind w:left="720" w:hanging="359"/>
         <w:contextualSpacing w:val="1"/>
-        <w:rPr>
-          <w:u w:val="none"/>
-        </w:rPr>
-      </w:pPr>
-      <w:r>
-        <w:rPr>
-          <w:rtl w:val="0"/>
-        </w:rPr>
-        <w:t xml:space="preserve">As a user, I want to be able to view a list of previous seismic events so that I can study the data and form patterns. </w:t>
+        <w:rPr/>
+      </w:pPr>
+      <w:r>
+        <w:rPr>
+          <w:rtl w:val="0"/>
+        </w:rPr>
+        <w:t xml:space="preserve">As a user, I want to be able to see the epicenter of an event.</w:t>
       </w:r>
     </w:p>
     <w:p>
@@ -272,15 +357,13 @@
         </w:numPr>
         <w:ind w:left="720" w:hanging="359"/>
         <w:contextualSpacing w:val="1"/>
-        <w:rPr>
-          <w:u w:val="none"/>
-        </w:rPr>
-      </w:pPr>
-      <w:r>
-        <w:rPr>
-          <w:rtl w:val="0"/>
-        </w:rPr>
-        <w:t xml:space="preserve">As a developer, I want to implement a database of previous seismic events so that users can view previous events. </w:t>
+        <w:rPr/>
+      </w:pPr>
+      <w:r>
+        <w:rPr>
+          <w:rtl w:val="0"/>
+        </w:rPr>
+        <w:t xml:space="preserve">As a user, I want to see the radius of an event on the map. </w:t>
       </w:r>
     </w:p>
     <w:p>
@@ -291,15 +374,13 @@
         </w:numPr>
         <w:ind w:left="720" w:hanging="359"/>
         <w:contextualSpacing w:val="1"/>
-        <w:rPr>
-          <w:u w:val="none"/>
-        </w:rPr>
-      </w:pPr>
-      <w:r>
-        <w:rPr>
-          <w:rtl w:val="0"/>
-        </w:rPr>
-        <w:t xml:space="preserve">As a user, I want to select a specific seismic event and view details about that event so I better categorize the event.</w:t>
+        <w:rPr/>
+      </w:pPr>
+      <w:r>
+        <w:rPr>
+          <w:rtl w:val="0"/>
+        </w:rPr>
+        <w:t xml:space="preserve">As a developer, I want to implement a system that categorizes seismic events based on data it produces so that users can see what kind of event is probably occurring.</w:t>
       </w:r>
     </w:p>
     <w:p>
@@ -320,6 +401,11 @@
         </w:rPr>
         <w:t xml:space="preserve">As a developer, I want to read seismic data from public sensors so that I can add it to the map automatically. </w:t>
       </w:r>
+      <w:r>
+        <w:rPr>
+          <w:rtl w:val="0"/>
+        </w:rPr>
+      </w:r>
     </w:p>
     <w:p>
       <w:pPr>
@@ -337,7 +423,7 @@
         <w:rPr>
           <w:rtl w:val="0"/>
         </w:rPr>
-        <w:t xml:space="preserve">As a developer, I want to only add seismic events to the map if they are beyond a certain seismic threshold so the map doesn’t get overcrowded with unimportant or irrelevant data. </w:t>
+        <w:t xml:space="preserve">As a user, I want to be able to see what areas on the map are least active seismically and which areas are most active seismically so that I can determine the best areas to test new sensors.</w:t>
       </w:r>
     </w:p>
     <w:p>
@@ -356,7 +442,7 @@
         <w:rPr>
           <w:rtl w:val="0"/>
         </w:rPr>
-        <w:t xml:space="preserve">As a developer, I want to calculate the epicenter of the seismic data.</w:t>
+        <w:t xml:space="preserve">As a user, I want to be able to filter the seismic activity threshold to visualize the activity in different colors.</w:t>
       </w:r>
     </w:p>
     <w:p>
@@ -375,7 +461,7 @@
         <w:rPr>
           <w:rtl w:val="0"/>
         </w:rPr>
-        <w:t xml:space="preserve">As a developer, I want to calculate the predicted radius that the seismic event will affect. </w:t>
+        <w:t xml:space="preserve">As a user, I want to be able to access this system from any web browser on any device.</w:t>
       </w:r>
     </w:p>
     <w:p>
@@ -387,15 +473,14 @@
         <w:ind w:left="720" w:hanging="359"/>
         <w:contextualSpacing w:val="1"/>
         <w:rPr>
-          <w:i w:val="1"/>
-        </w:rPr>
-      </w:pPr>
-      <w:r>
-        <w:rPr>
-          <w:i w:val="1"/>
-          <w:rtl w:val="0"/>
-        </w:rPr>
-        <w:t xml:space="preserve">As a developer, I want to implement security features for our seismic database so that we can prevent unauthorized access (If Time Permitting)</w:t>
+          <w:u w:val="none"/>
+        </w:rPr>
+      </w:pPr>
+      <w:r>
+        <w:rPr>
+          <w:rtl w:val="0"/>
+        </w:rPr>
+        <w:t xml:space="preserve">As a user, I want to be able to switch between seismic activity map view and previous seismic events map view.</w:t>
       </w:r>
     </w:p>
     <w:p>
@@ -406,16 +491,13 @@
         </w:numPr>
         <w:ind w:left="720" w:hanging="359"/>
         <w:contextualSpacing w:val="1"/>
-        <w:rPr>
-          <w:i w:val="1"/>
-        </w:rPr>
-      </w:pPr>
-      <w:r>
-        <w:rPr>
-          <w:i w:val="1"/>
-          <w:rtl w:val="0"/>
-        </w:rPr>
-        <w:t xml:space="preserve">As a developer, I want to implement a system that categorizes seismic events based on data it produces so that users can see what kind of event is probably occurring. (If Time Permitting)</w:t>
+        <w:rPr/>
+      </w:pPr>
+      <w:r>
+        <w:rPr>
+          <w:rtl w:val="0"/>
+        </w:rPr>
+        <w:t xml:space="preserve">As a user, I want to be able to select and deselect certain seismic sensors so that I can view certain regions of seismic activity.</w:t>
       </w:r>
     </w:p>
     <w:p>
@@ -427,15 +509,38 @@
         <w:ind w:left="720" w:hanging="359"/>
         <w:contextualSpacing w:val="1"/>
         <w:rPr>
-          <w:i w:val="1"/>
-        </w:rPr>
-      </w:pPr>
-      <w:r>
-        <w:rPr>
-          <w:i w:val="1"/>
-          <w:rtl w:val="0"/>
-        </w:rPr>
-        <w:t xml:space="preserve">As a developer, I want to standardize the information for the user about each seismic event in a uniform manner (If Time Permitting)</w:t>
+          <w:u w:val="none"/>
+        </w:rPr>
+      </w:pPr>
+      <w:r>
+        <w:rPr>
+          <w:rtl w:val="0"/>
+        </w:rPr>
+        <w:t xml:space="preserve">As a user, I want to have the option to see on the map where the seismic sensors are located.</w:t>
+      </w:r>
+    </w:p>
+    <w:p>
+      <w:pPr>
+        <w:numPr>
+          <w:ilvl w:val="0"/>
+          <w:numId w:val="3"/>
+        </w:numPr>
+        <w:ind w:left="720" w:hanging="359"/>
+        <w:contextualSpacing w:val="1"/>
+        <w:rPr>
+          <w:u w:val="none"/>
+        </w:rPr>
+      </w:pPr>
+      <w:r>
+        <w:rPr>
+          <w:rtl w:val="0"/>
+        </w:rPr>
+        <w:t xml:space="preserve">As a user, I want to have an easy-to-use interface for viewing database records of seismic events.</w:t>
+      </w:r>
+      <w:r>
+        <w:rPr>
+          <w:rtl w:val="0"/>
+        </w:rPr>
       </w:r>
     </w:p>
     <w:p>
@@ -484,15 +589,13 @@
         </w:numPr>
         <w:ind w:left="720" w:hanging="359"/>
         <w:contextualSpacing w:val="1"/>
-        <w:rPr>
-          <w:u w:val="none"/>
-        </w:rPr>
-      </w:pPr>
-      <w:r>
-        <w:rPr>
-          <w:rtl w:val="0"/>
-        </w:rPr>
-        <w:t xml:space="preserve">As a user, I want to have an easy-to-use interface for viewing database records of seismic events.</w:t>
+        <w:rPr/>
+      </w:pPr>
+      <w:r>
+        <w:rPr>
+          <w:rtl w:val="0"/>
+        </w:rPr>
+        <w:t xml:space="preserve">As a developer, I want to calculate the epicenter of the seismic data.</w:t>
       </w:r>
     </w:p>
     <w:p>
@@ -503,15 +606,13 @@
         </w:numPr>
         <w:ind w:left="720" w:hanging="359"/>
         <w:contextualSpacing w:val="1"/>
-        <w:rPr>
-          <w:u w:val="none"/>
-        </w:rPr>
-      </w:pPr>
-      <w:r>
-        <w:rPr>
-          <w:rtl w:val="0"/>
-        </w:rPr>
-        <w:t xml:space="preserve">As a user, I want to see different colors for each intensity of seismic activity so that I can quickly determine the size of the seismic event.</w:t>
+        <w:rPr/>
+      </w:pPr>
+      <w:r>
+        <w:rPr>
+          <w:rtl w:val="0"/>
+        </w:rPr>
+        <w:t xml:space="preserve">As a developer, I want to calculate the predicted radius that the seismic event will affect. </w:t>
       </w:r>
     </w:p>
     <w:p>
@@ -530,7 +631,12 @@
         <w:rPr>
           <w:rtl w:val="0"/>
         </w:rPr>
-        <w:t xml:space="preserve">As a user, I want to be able to see the epicenter of an event.</w:t>
+        <w:t xml:space="preserve">As a developer, I want to implement a database of previous seismic events so that users can view previous events. </w:t>
+      </w:r>
+      <w:r>
+        <w:rPr>
+          <w:rtl w:val="0"/>
+        </w:rPr>
       </w:r>
     </w:p>
     <w:p>
@@ -542,14 +648,15 @@
         <w:ind w:left="720" w:hanging="359"/>
         <w:contextualSpacing w:val="1"/>
         <w:rPr>
-          <w:u w:val="none"/>
-        </w:rPr>
-      </w:pPr>
-      <w:r>
-        <w:rPr>
-          <w:rtl w:val="0"/>
-        </w:rPr>
-        <w:t xml:space="preserve">As a user, I want to see the predicted radius of an event on the map. </w:t>
+          <w:i w:val="1"/>
+        </w:rPr>
+      </w:pPr>
+      <w:r>
+        <w:rPr>
+          <w:i w:val="1"/>
+          <w:rtl w:val="0"/>
+        </w:rPr>
+        <w:t xml:space="preserve">As a developer, I want to implement security features for our seismic database so that we can prevent unauthorized access (If Time Permitting)</w:t>
       </w:r>
     </w:p>
     <w:p>
@@ -561,90 +668,15 @@
         <w:ind w:left="720" w:hanging="359"/>
         <w:contextualSpacing w:val="1"/>
         <w:rPr>
-          <w:u w:val="none"/>
-        </w:rPr>
-      </w:pPr>
-      <w:r>
-        <w:rPr>
-          <w:rtl w:val="0"/>
-        </w:rPr>
-        <w:t xml:space="preserve">As a user, I want to have the option to see on the map where the seismic sensors are located.</w:t>
-      </w:r>
-    </w:p>
-    <w:p>
-      <w:pPr>
-        <w:numPr>
-          <w:ilvl w:val="0"/>
-          <w:numId w:val="2"/>
-        </w:numPr>
-        <w:ind w:left="720" w:hanging="359"/>
-        <w:contextualSpacing w:val="1"/>
-        <w:rPr>
-          <w:u w:val="none"/>
-        </w:rPr>
-      </w:pPr>
-      <w:r>
-        <w:rPr>
-          <w:rtl w:val="0"/>
-        </w:rPr>
-        <w:t xml:space="preserve">As a administrator, I want to see the API for adding a new open-source seismic sensor to the system.</w:t>
-      </w:r>
-    </w:p>
-    <w:p>
-      <w:pPr>
-        <w:numPr>
-          <w:ilvl w:val="0"/>
-          <w:numId w:val="2"/>
-        </w:numPr>
-        <w:ind w:left="720" w:hanging="359"/>
-        <w:contextualSpacing w:val="1"/>
-        <w:rPr>
-          <w:u w:val="none"/>
-        </w:rPr>
-      </w:pPr>
-      <w:r>
-        <w:rPr>
-          <w:rtl w:val="0"/>
-        </w:rPr>
-        <w:t xml:space="preserve">As a user, I want to be able to filter results that I see on the map.</w:t>
-      </w:r>
-    </w:p>
-    <w:p>
-      <w:pPr>
-        <w:numPr>
-          <w:ilvl w:val="0"/>
-          <w:numId w:val="2"/>
-        </w:numPr>
-        <w:ind w:left="720" w:hanging="359"/>
-        <w:contextualSpacing w:val="1"/>
-        <w:rPr>
-          <w:u w:val="none"/>
-        </w:rPr>
-      </w:pPr>
-      <w:r>
-        <w:rPr>
-          <w:rtl w:val="0"/>
-        </w:rPr>
-        <w:t xml:space="preserve">As a user, I want to be able to select and deselect certain seismic sensors so that I can view certain regions of seismic activity.</w:t>
-      </w:r>
-    </w:p>
-    <w:p>
-      <w:pPr>
-        <w:numPr>
-          <w:ilvl w:val="0"/>
-          <w:numId w:val="2"/>
-        </w:numPr>
-        <w:ind w:left="720" w:hanging="359"/>
-        <w:contextualSpacing w:val="1"/>
-        <w:rPr>
-          <w:u w:val="none"/>
-        </w:rPr>
-      </w:pPr>
-      <w:r>
-        <w:rPr>
-          <w:rtl w:val="0"/>
-        </w:rPr>
-        <w:t xml:space="preserve">As a user, I want to be able to see areas on the map that are void of seismic activity so that I can determine the best areas to test new sensors. </w:t>
+          <w:i w:val="1"/>
+        </w:rPr>
+      </w:pPr>
+      <w:r>
+        <w:rPr>
+          <w:i w:val="1"/>
+          <w:rtl w:val="0"/>
+        </w:rPr>
+        <w:t xml:space="preserve">As a developer, I want to standardize the information for the user about each seismic event in a uniform manner (If Time Permitting)</w:t>
       </w:r>
     </w:p>
     <w:sectPr>

</xml_diff>